<commit_message>
updated files on ux by barathi
</commit_message>
<xml_diff>
--- a/requirements/technical requirements.docx
+++ b/requirements/technical requirements.docx
@@ -228,6 +228,13 @@
         <w:t>cors</w:t>
       </w:r>
       <w:proofErr w:type="spellEnd"/>
+      <w:r>
+        <w:rPr>
+          <w:sz w:val="28"/>
+          <w:szCs w:val="28"/>
+        </w:rPr>
+        <w:t xml:space="preserve"> </w:t>
+      </w:r>
     </w:p>
     <w:p>
       <w:pPr>
@@ -341,6 +348,13 @@
           <w:szCs w:val="28"/>
         </w:rPr>
         <w:t>)-optional))</w:t>
+      </w:r>
+      <w:r>
+        <w:rPr>
+          <w:sz w:val="28"/>
+          <w:szCs w:val="28"/>
+        </w:rPr>
+        <w:t xml:space="preserve"> API-REST API</w:t>
       </w:r>
     </w:p>
     <w:p>

</xml_diff>